<commit_message>
Update: Update Some Files
</commit_message>
<xml_diff>
--- a/HW3_P76124265/doc/Report.docx
+++ b/HW3_P76124265/doc/Report.docx
@@ -145,6 +145,12 @@
                 <w:rFonts w:ascii="Times New Roman" w:hAnsi="Times New Roman" w:cs="Times New Roman"/>
               </w:rPr>
             </w:pPr>
+            <w:r>
+              <w:rPr>
+                <w:rFonts w:ascii="新細明體" w:eastAsia="新細明體" w:hAnsi="新細明體" w:cs="新細明體" w:hint="eastAsia"/>
+              </w:rPr>
+              <w:t>李尚宸</w:t>
+            </w:r>
           </w:p>
         </w:tc>
       </w:tr>
@@ -190,9 +196,21 @@
           <w:p>
             <w:pPr>
               <w:rPr>
-                <w:rFonts w:ascii="Times New Roman" w:hAnsi="Times New Roman" w:cs="Times New Roman"/>
-              </w:rPr>
-            </w:pPr>
+                <w:rFonts w:ascii="Times New Roman" w:eastAsiaTheme="minorEastAsia" w:hAnsi="Times New Roman" w:cs="Times New Roman" w:hint="eastAsia"/>
+              </w:rPr>
+            </w:pPr>
+            <w:r>
+              <w:rPr>
+                <w:rFonts w:ascii="Times New Roman" w:eastAsiaTheme="minorEastAsia" w:hAnsi="Times New Roman" w:cs="Times New Roman"/>
+              </w:rPr>
+              <w:t>P</w:t>
+            </w:r>
+            <w:r>
+              <w:rPr>
+                <w:rFonts w:ascii="Times New Roman" w:eastAsiaTheme="minorEastAsia" w:hAnsi="Times New Roman" w:cs="Times New Roman" w:hint="eastAsia"/>
+              </w:rPr>
+              <w:t>76124265</w:t>
+            </w:r>
           </w:p>
         </w:tc>
       </w:tr>
@@ -289,6 +307,15 @@
               </w:rPr>
               <w:t>Score</w:t>
             </w:r>
+            <w:r>
+              <w:rPr>
+                <w:rFonts w:ascii="Times New Roman" w:eastAsiaTheme="minorEastAsia" w:hAnsi="Times New Roman" w:cs="Times New Roman" w:hint="eastAsia"/>
+                <w:color w:val="FF0000"/>
+                <w:sz w:val="20"/>
+                <w:szCs w:val="20"/>
+              </w:rPr>
+              <w:t>: 100</w:t>
+            </w:r>
           </w:p>
         </w:tc>
         <w:tc>
@@ -337,7 +364,7 @@
             <w:pPr>
               <w:jc w:val="center"/>
               <w:rPr>
-                <w:rFonts w:ascii="Times New Roman" w:hAnsi="Times New Roman" w:cs="Times New Roman"/>
+                <w:rFonts w:ascii="Times New Roman" w:hAnsi="Times New Roman" w:cs="Times New Roman" w:hint="eastAsia"/>
                 <w:b/>
                 <w:sz w:val="20"/>
                 <w:szCs w:val="20"/>
@@ -351,6 +378,15 @@
                 <w:szCs w:val="20"/>
               </w:rPr>
               <w:t>Score</w:t>
+            </w:r>
+            <w:r>
+              <w:rPr>
+                <w:rFonts w:ascii="Times New Roman" w:eastAsiaTheme="minorEastAsia" w:hAnsi="Times New Roman" w:cs="Times New Roman" w:hint="eastAsia"/>
+                <w:color w:val="FF0000"/>
+                <w:sz w:val="20"/>
+                <w:szCs w:val="20"/>
+              </w:rPr>
+              <w:t>: 100</w:t>
             </w:r>
           </w:p>
         </w:tc>
@@ -427,6 +463,15 @@
             </w:pPr>
             <w:r>
               <w:rPr>
+                <w:rFonts w:ascii="Times New Roman" w:eastAsiaTheme="minorEastAsia" w:hAnsi="Times New Roman" w:cs="Times New Roman" w:hint="eastAsia"/>
+                <w:color w:val="FF0000"/>
+                <w:sz w:val="20"/>
+                <w:szCs w:val="20"/>
+              </w:rPr>
+              <w:t>25.0</w:t>
+            </w:r>
+            <w:r>
+              <w:rPr>
                 <w:rFonts w:ascii="Times New Roman" w:eastAsiaTheme="minorEastAsia" w:hAnsi="Times New Roman" w:cs="Times New Roman"/>
                 <w:color w:val="FF0000"/>
                 <w:sz w:val="20"/>
@@ -484,6 +529,15 @@
                 <w:b/>
               </w:rPr>
             </w:pPr>
+            <w:r>
+              <w:rPr>
+                <w:rFonts w:ascii="Times New Roman" w:eastAsiaTheme="minorEastAsia" w:hAnsi="Times New Roman" w:cs="Times New Roman" w:hint="eastAsia"/>
+                <w:color w:val="FF0000"/>
+                <w:sz w:val="20"/>
+                <w:szCs w:val="20"/>
+              </w:rPr>
+              <w:t xml:space="preserve">137550 </w:t>
+            </w:r>
             <w:r>
               <w:rPr>
                 <w:rFonts w:ascii="Times New Roman" w:hAnsi="Times New Roman" w:cs="Times New Roman"/>
@@ -517,15 +571,80 @@
             <w:pPr>
               <w:jc w:val="center"/>
               <w:rPr>
-                <w:rFonts w:ascii="Times New Roman" w:hAnsi="Times New Roman" w:cs="Times New Roman"/>
-              </w:rPr>
-            </w:pPr>
-            <w:r>
-              <w:rPr>
-                <w:rFonts w:ascii="Times New Roman" w:hAnsi="Times New Roman" w:cs="Times New Roman"/>
+                <w:rFonts w:ascii="Times New Roman" w:eastAsiaTheme="minorEastAsia" w:hAnsi="Times New Roman" w:cs="Times New Roman"/>
                 <w:color w:val="BFBFBF" w:themeColor="background1" w:themeShade="BF"/>
               </w:rPr>
-              <w:t>your pre-sim result of test patterns</w:t>
+            </w:pPr>
+            <w:r>
+              <w:rPr>
+                <w:rFonts w:ascii="Times New Roman" w:hAnsi="Times New Roman" w:cs="Times New Roman"/>
+                <w:color w:val="BFBFBF" w:themeColor="background1" w:themeShade="BF"/>
+              </w:rPr>
+              <w:t xml:space="preserve">your pre-sim </w:t>
+            </w:r>
+            <w:proofErr w:type="gramStart"/>
+            <w:r>
+              <w:rPr>
+                <w:rFonts w:ascii="Times New Roman" w:hAnsi="Times New Roman" w:cs="Times New Roman"/>
+                <w:color w:val="BFBFBF" w:themeColor="background1" w:themeShade="BF"/>
+              </w:rPr>
+              <w:t>result</w:t>
+            </w:r>
+            <w:proofErr w:type="gramEnd"/>
+            <w:r>
+              <w:rPr>
+                <w:rFonts w:ascii="Times New Roman" w:hAnsi="Times New Roman" w:cs="Times New Roman"/>
+                <w:color w:val="BFBFBF" w:themeColor="background1" w:themeShade="BF"/>
+              </w:rPr>
+              <w:t xml:space="preserve"> of test patterns</w:t>
+            </w:r>
+          </w:p>
+          <w:p>
+            <w:pPr>
+              <w:jc w:val="center"/>
+              <w:rPr>
+                <w:rFonts w:ascii="Times New Roman" w:eastAsiaTheme="minorEastAsia" w:hAnsi="Times New Roman" w:cs="Times New Roman" w:hint="eastAsia"/>
+              </w:rPr>
+            </w:pPr>
+            <w:r>
+              <w:rPr>
+                <w:rFonts w:ascii="Times New Roman" w:eastAsiaTheme="minorEastAsia" w:hAnsi="Times New Roman" w:cs="Times New Roman"/>
+              </w:rPr>
+              <w:drawing>
+                <wp:inline distT="0" distB="0" distL="0" distR="0" wp14:anchorId="48D24623" wp14:editId="45D97A7E">
+                  <wp:extent cx="2498090" cy="516890"/>
+                  <wp:effectExtent l="0" t="0" r="0" b="0"/>
+                  <wp:docPr id="264694547" name="圖片 1"/>
+                  <wp:cNvGraphicFramePr>
+                    <a:graphicFrameLocks xmlns:a="http://schemas.openxmlformats.org/drawingml/2006/main" noChangeAspect="1"/>
+                  </wp:cNvGraphicFramePr>
+                  <a:graphic xmlns:a="http://schemas.openxmlformats.org/drawingml/2006/main">
+                    <a:graphicData uri="http://schemas.openxmlformats.org/drawingml/2006/picture">
+                      <pic:pic xmlns:pic="http://schemas.openxmlformats.org/drawingml/2006/picture">
+                        <pic:nvPicPr>
+                          <pic:cNvPr id="264694547" name=""/>
+                          <pic:cNvPicPr/>
+                        </pic:nvPicPr>
+                        <pic:blipFill>
+                          <a:blip r:embed="rId7"/>
+                          <a:stretch>
+                            <a:fillRect/>
+                          </a:stretch>
+                        </pic:blipFill>
+                        <pic:spPr>
+                          <a:xfrm>
+                            <a:off x="0" y="0"/>
+                            <a:ext cx="2498090" cy="516890"/>
+                          </a:xfrm>
+                          <a:prstGeom prst="rect">
+                            <a:avLst/>
+                          </a:prstGeom>
+                        </pic:spPr>
+                      </pic:pic>
+                    </a:graphicData>
+                  </a:graphic>
+                </wp:inline>
+              </w:drawing>
             </w:r>
           </w:p>
         </w:tc>
@@ -546,15 +665,80 @@
             <w:pPr>
               <w:jc w:val="center"/>
               <w:rPr>
-                <w:rFonts w:ascii="Times New Roman" w:hAnsi="Times New Roman" w:cs="Times New Roman"/>
-              </w:rPr>
-            </w:pPr>
-            <w:r>
-              <w:rPr>
-                <w:rFonts w:ascii="Times New Roman" w:hAnsi="Times New Roman" w:cs="Times New Roman"/>
+                <w:rFonts w:ascii="Times New Roman" w:eastAsiaTheme="minorEastAsia" w:hAnsi="Times New Roman" w:cs="Times New Roman"/>
                 <w:color w:val="BFBFBF" w:themeColor="background1" w:themeShade="BF"/>
               </w:rPr>
-              <w:t>your post-sim result of test patterns</w:t>
+            </w:pPr>
+            <w:r>
+              <w:rPr>
+                <w:rFonts w:ascii="Times New Roman" w:hAnsi="Times New Roman" w:cs="Times New Roman"/>
+                <w:color w:val="BFBFBF" w:themeColor="background1" w:themeShade="BF"/>
+              </w:rPr>
+              <w:t xml:space="preserve">your post-sim </w:t>
+            </w:r>
+            <w:proofErr w:type="gramStart"/>
+            <w:r>
+              <w:rPr>
+                <w:rFonts w:ascii="Times New Roman" w:hAnsi="Times New Roman" w:cs="Times New Roman"/>
+                <w:color w:val="BFBFBF" w:themeColor="background1" w:themeShade="BF"/>
+              </w:rPr>
+              <w:t>result</w:t>
+            </w:r>
+            <w:proofErr w:type="gramEnd"/>
+            <w:r>
+              <w:rPr>
+                <w:rFonts w:ascii="Times New Roman" w:hAnsi="Times New Roman" w:cs="Times New Roman"/>
+                <w:color w:val="BFBFBF" w:themeColor="background1" w:themeShade="BF"/>
+              </w:rPr>
+              <w:t xml:space="preserve"> of test patterns</w:t>
+            </w:r>
+          </w:p>
+          <w:p>
+            <w:pPr>
+              <w:jc w:val="center"/>
+              <w:rPr>
+                <w:rFonts w:ascii="Times New Roman" w:eastAsiaTheme="minorEastAsia" w:hAnsi="Times New Roman" w:cs="Times New Roman" w:hint="eastAsia"/>
+              </w:rPr>
+            </w:pPr>
+            <w:r>
+              <w:rPr>
+                <w:rFonts w:ascii="Times New Roman" w:eastAsiaTheme="minorEastAsia" w:hAnsi="Times New Roman" w:cs="Times New Roman"/>
+              </w:rPr>
+              <w:drawing>
+                <wp:inline distT="0" distB="0" distL="0" distR="0" wp14:anchorId="5FE28BCB" wp14:editId="1119CDCE">
+                  <wp:extent cx="2498725" cy="516890"/>
+                  <wp:effectExtent l="0" t="0" r="0" b="0"/>
+                  <wp:docPr id="378547525" name="圖片 1"/>
+                  <wp:cNvGraphicFramePr>
+                    <a:graphicFrameLocks xmlns:a="http://schemas.openxmlformats.org/drawingml/2006/main" noChangeAspect="1"/>
+                  </wp:cNvGraphicFramePr>
+                  <a:graphic xmlns:a="http://schemas.openxmlformats.org/drawingml/2006/main">
+                    <a:graphicData uri="http://schemas.openxmlformats.org/drawingml/2006/picture">
+                      <pic:pic xmlns:pic="http://schemas.openxmlformats.org/drawingml/2006/picture">
+                        <pic:nvPicPr>
+                          <pic:cNvPr id="378547525" name=""/>
+                          <pic:cNvPicPr/>
+                        </pic:nvPicPr>
+                        <pic:blipFill>
+                          <a:blip r:embed="rId7"/>
+                          <a:stretch>
+                            <a:fillRect/>
+                          </a:stretch>
+                        </pic:blipFill>
+                        <pic:spPr>
+                          <a:xfrm>
+                            <a:off x="0" y="0"/>
+                            <a:ext cx="2498725" cy="516890"/>
+                          </a:xfrm>
+                          <a:prstGeom prst="rect">
+                            <a:avLst/>
+                          </a:prstGeom>
+                        </pic:spPr>
+                      </pic:pic>
+                    </a:graphicData>
+                  </a:graphic>
+                </wp:inline>
+              </w:drawing>
             </w:r>
           </w:p>
         </w:tc>
@@ -638,6 +822,26 @@
                 <w:rFonts w:ascii="Times New Roman" w:hAnsi="Times New Roman" w:cs="Times New Roman"/>
               </w:rPr>
             </w:pPr>
+            <w:r>
+              <w:rPr>
+                <w:rFonts w:ascii="Times New Roman" w:hAnsi="Times New Roman" w:cs="Times New Roman"/>
+              </w:rPr>
+              <w:t xml:space="preserve">453 / 55,856 </w:t>
+            </w:r>
+            <w:proofErr w:type="gramStart"/>
+            <w:r>
+              <w:rPr>
+                <w:rFonts w:ascii="Times New Roman" w:hAnsi="Times New Roman" w:cs="Times New Roman"/>
+              </w:rPr>
+              <w:t>( &lt;</w:t>
+            </w:r>
+            <w:proofErr w:type="gramEnd"/>
+            <w:r>
+              <w:rPr>
+                <w:rFonts w:ascii="Times New Roman" w:hAnsi="Times New Roman" w:cs="Times New Roman"/>
+              </w:rPr>
+              <w:t xml:space="preserve"> 1 % )</w:t>
+            </w:r>
           </w:p>
         </w:tc>
       </w:tr>
@@ -688,6 +892,26 @@
                 <w:rFonts w:ascii="Times New Roman" w:hAnsi="Times New Roman" w:cs="Times New Roman"/>
               </w:rPr>
             </w:pPr>
+            <w:r>
+              <w:rPr>
+                <w:rFonts w:ascii="Times New Roman" w:hAnsi="Times New Roman" w:cs="Times New Roman"/>
+              </w:rPr>
+              <w:t xml:space="preserve">0 / 2,396,160 </w:t>
+            </w:r>
+            <w:proofErr w:type="gramStart"/>
+            <w:r>
+              <w:rPr>
+                <w:rFonts w:ascii="Times New Roman" w:hAnsi="Times New Roman" w:cs="Times New Roman"/>
+              </w:rPr>
+              <w:t>( 0</w:t>
+            </w:r>
+            <w:proofErr w:type="gramEnd"/>
+            <w:r>
+              <w:rPr>
+                <w:rFonts w:ascii="Times New Roman" w:hAnsi="Times New Roman" w:cs="Times New Roman"/>
+              </w:rPr>
+              <w:t xml:space="preserve"> % )</w:t>
+            </w:r>
           </w:p>
         </w:tc>
       </w:tr>
@@ -738,6 +962,26 @@
                 <w:rFonts w:ascii="Times New Roman" w:hAnsi="Times New Roman" w:cs="Times New Roman"/>
               </w:rPr>
             </w:pPr>
+            <w:r>
+              <w:rPr>
+                <w:rFonts w:ascii="Times New Roman" w:hAnsi="Times New Roman" w:cs="Times New Roman"/>
+              </w:rPr>
+              <w:t xml:space="preserve">1 / 308 </w:t>
+            </w:r>
+            <w:proofErr w:type="gramStart"/>
+            <w:r>
+              <w:rPr>
+                <w:rFonts w:ascii="Times New Roman" w:hAnsi="Times New Roman" w:cs="Times New Roman"/>
+              </w:rPr>
+              <w:t>( &lt;</w:t>
+            </w:r>
+            <w:proofErr w:type="gramEnd"/>
+            <w:r>
+              <w:rPr>
+                <w:rFonts w:ascii="Times New Roman" w:hAnsi="Times New Roman" w:cs="Times New Roman"/>
+              </w:rPr>
+              <w:t xml:space="preserve"> 1 % )</w:t>
+            </w:r>
           </w:p>
         </w:tc>
       </w:tr>
@@ -762,15 +1006,64 @@
             <w:pPr>
               <w:jc w:val="center"/>
               <w:rPr>
-                <w:rFonts w:ascii="Times New Roman" w:hAnsi="Times New Roman" w:cs="Times New Roman"/>
-              </w:rPr>
-            </w:pPr>
-            <w:r>
-              <w:rPr>
-                <w:rFonts w:ascii="Times New Roman" w:hAnsi="Times New Roman" w:cs="Times New Roman"/>
+                <w:rFonts w:ascii="Times New Roman" w:eastAsiaTheme="minorEastAsia" w:hAnsi="Times New Roman" w:cs="Times New Roman"/>
                 <w:color w:val="BFBFBF" w:themeColor="background1" w:themeShade="BF"/>
               </w:rPr>
+            </w:pPr>
+            <w:r>
+              <w:rPr>
+                <w:rFonts w:ascii="Times New Roman" w:hAnsi="Times New Roman" w:cs="Times New Roman"/>
+                <w:color w:val="BFBFBF" w:themeColor="background1" w:themeShade="BF"/>
+              </w:rPr>
               <w:t>your flow summary</w:t>
+            </w:r>
+          </w:p>
+          <w:p>
+            <w:pPr>
+              <w:jc w:val="center"/>
+              <w:rPr>
+                <w:rFonts w:ascii="Times New Roman" w:eastAsiaTheme="minorEastAsia" w:hAnsi="Times New Roman" w:cs="Times New Roman" w:hint="eastAsia"/>
+              </w:rPr>
+            </w:pPr>
+            <w:r>
+              <w:rPr>
+                <w:rFonts w:ascii="Times New Roman" w:eastAsiaTheme="minorEastAsia" w:hAnsi="Times New Roman" w:cs="Times New Roman"/>
+              </w:rPr>
+              <w:drawing>
+                <wp:inline distT="0" distB="0" distL="0" distR="0" wp14:anchorId="6CAD160A" wp14:editId="47D57924">
+                  <wp:extent cx="3065584" cy="2090360"/>
+                  <wp:effectExtent l="0" t="0" r="1905" b="5715"/>
+                  <wp:docPr id="952394185" name="圖片 1"/>
+                  <wp:cNvGraphicFramePr>
+                    <a:graphicFrameLocks xmlns:a="http://schemas.openxmlformats.org/drawingml/2006/main" noChangeAspect="1"/>
+                  </wp:cNvGraphicFramePr>
+                  <a:graphic xmlns:a="http://schemas.openxmlformats.org/drawingml/2006/main">
+                    <a:graphicData uri="http://schemas.openxmlformats.org/drawingml/2006/picture">
+                      <pic:pic xmlns:pic="http://schemas.openxmlformats.org/drawingml/2006/picture">
+                        <pic:nvPicPr>
+                          <pic:cNvPr id="952394185" name=""/>
+                          <pic:cNvPicPr/>
+                        </pic:nvPicPr>
+                        <pic:blipFill>
+                          <a:blip r:embed="rId8"/>
+                          <a:stretch>
+                            <a:fillRect/>
+                          </a:stretch>
+                        </pic:blipFill>
+                        <pic:spPr>
+                          <a:xfrm>
+                            <a:off x="0" y="0"/>
+                            <a:ext cx="3076809" cy="2098014"/>
+                          </a:xfrm>
+                          <a:prstGeom prst="rect">
+                            <a:avLst/>
+                          </a:prstGeom>
+                        </pic:spPr>
+                      </pic:pic>
+                    </a:graphicData>
+                  </a:graphic>
+                </wp:inline>
+              </w:drawing>
             </w:r>
           </w:p>
         </w:tc>
@@ -829,8 +1122,403 @@
           <w:p>
             <w:pPr>
               <w:rPr>
-                <w:rFonts w:ascii="Times New Roman" w:hAnsi="Times New Roman" w:cs="Times New Roman"/>
-                <w:color w:val="BFBFBF" w:themeColor="background1" w:themeShade="BF"/>
+                <w:rFonts w:ascii="Times New Roman" w:eastAsia="Times New Roman" w:hAnsi="Times New Roman" w:cs="Times New Roman" w:hint="eastAsia"/>
+              </w:rPr>
+            </w:pPr>
+            <w:r>
+              <w:rPr>
+                <w:rFonts w:ascii="Times New Roman" w:hAnsi="Times New Roman" w:cs="Times New Roman" w:hint="eastAsia"/>
+              </w:rPr>
+              <w:t>MM</w:t>
+            </w:r>
+            <w:r>
+              <w:rPr>
+                <w:rFonts w:ascii="新細明體" w:eastAsia="新細明體" w:hAnsi="新細明體" w:cs="新細明體" w:hint="eastAsia"/>
+              </w:rPr>
+              <w:t>架構如下</w:t>
+            </w:r>
+            <w:r>
+              <w:rPr>
+                <w:rFonts w:ascii="Times New Roman" w:eastAsia="Times New Roman" w:hAnsi="Times New Roman" w:cs="Times New Roman" w:hint="eastAsia"/>
+              </w:rPr>
+              <w:t>:</w:t>
+            </w:r>
+          </w:p>
+          <w:p>
+            <w:pPr>
+              <w:pStyle w:val="a8"/>
+              <w:numPr>
+                <w:ilvl w:val="0"/>
+                <w:numId w:val="1"/>
+              </w:numPr>
+              <w:ind w:leftChars="0"/>
+              <w:rPr>
+                <w:rFonts w:ascii="Times New Roman" w:eastAsia="Times New Roman" w:hAnsi="Times New Roman" w:cs="Times New Roman" w:hint="eastAsia"/>
+              </w:rPr>
+            </w:pPr>
+            <w:r>
+              <w:rPr>
+                <w:rFonts w:ascii="Times New Roman" w:eastAsia="Times New Roman" w:hAnsi="Times New Roman" w:cs="Times New Roman" w:hint="eastAsia"/>
+              </w:rPr>
+              <w:t xml:space="preserve">State register: </w:t>
+            </w:r>
+            <w:r>
+              <w:rPr>
+                <w:rFonts w:ascii="新細明體" w:eastAsia="新細明體" w:hAnsi="新細明體" w:cs="新細明體" w:hint="eastAsia"/>
+              </w:rPr>
+              <w:t>循序電路，存</w:t>
+            </w:r>
+            <w:r>
+              <w:rPr>
+                <w:rFonts w:ascii="Times New Roman" w:eastAsia="Times New Roman" w:hAnsi="Times New Roman" w:cs="Times New Roman" w:hint="eastAsia"/>
+              </w:rPr>
+              <w:t xml:space="preserve"> next stage </w:t>
+            </w:r>
+            <w:r>
+              <w:rPr>
+                <w:rFonts w:ascii="新細明體" w:eastAsia="新細明體" w:hAnsi="新細明體" w:cs="新細明體" w:hint="eastAsia"/>
+              </w:rPr>
+              <w:t>模組產生的</w:t>
+            </w:r>
+            <w:r>
+              <w:rPr>
+                <w:rFonts w:ascii="Times New Roman" w:eastAsia="Times New Roman" w:hAnsi="Times New Roman" w:cs="Times New Roman" w:hint="eastAsia"/>
+              </w:rPr>
+              <w:t xml:space="preserve"> state</w:t>
+            </w:r>
+          </w:p>
+          <w:p>
+            <w:pPr>
+              <w:pStyle w:val="a8"/>
+              <w:numPr>
+                <w:ilvl w:val="0"/>
+                <w:numId w:val="1"/>
+              </w:numPr>
+              <w:ind w:leftChars="0"/>
+              <w:rPr>
+                <w:rFonts w:ascii="Times New Roman" w:eastAsia="Times New Roman" w:hAnsi="Times New Roman" w:cs="Times New Roman" w:hint="eastAsia"/>
+              </w:rPr>
+            </w:pPr>
+            <w:r>
+              <w:rPr>
+                <w:rFonts w:ascii="Times New Roman" w:eastAsia="Times New Roman" w:hAnsi="Times New Roman" w:cs="Times New Roman" w:hint="eastAsia"/>
+              </w:rPr>
+              <w:t xml:space="preserve">Next stage: </w:t>
+            </w:r>
+            <w:r>
+              <w:rPr>
+                <w:rFonts w:ascii="新細明體" w:eastAsia="新細明體" w:hAnsi="新細明體" w:cs="新細明體" w:hint="eastAsia"/>
+              </w:rPr>
+              <w:t>組合電路，根據</w:t>
+            </w:r>
+            <w:r>
+              <w:rPr>
+                <w:rFonts w:ascii="Times New Roman" w:eastAsia="Times New Roman" w:hAnsi="Times New Roman" w:cs="Times New Roman" w:hint="eastAsia"/>
+              </w:rPr>
+              <w:t xml:space="preserve"> input </w:t>
+            </w:r>
+            <w:r>
+              <w:rPr>
+                <w:rFonts w:ascii="新細明體" w:eastAsia="新細明體" w:hAnsi="新細明體" w:cs="新細明體" w:hint="eastAsia"/>
+              </w:rPr>
+              <w:t>和目前的</w:t>
+            </w:r>
+            <w:r>
+              <w:rPr>
+                <w:rFonts w:ascii="Times New Roman" w:eastAsia="Times New Roman" w:hAnsi="Times New Roman" w:cs="Times New Roman" w:hint="eastAsia"/>
+              </w:rPr>
+              <w:t xml:space="preserve"> state </w:t>
+            </w:r>
+            <w:r>
+              <w:rPr>
+                <w:rFonts w:ascii="新細明體" w:eastAsia="新細明體" w:hAnsi="新細明體" w:cs="新細明體" w:hint="eastAsia"/>
+              </w:rPr>
+              <w:t>決定下一個</w:t>
+            </w:r>
+            <w:r>
+              <w:rPr>
+                <w:rFonts w:ascii="Times New Roman" w:eastAsia="Times New Roman" w:hAnsi="Times New Roman" w:cs="Times New Roman" w:hint="eastAsia"/>
+              </w:rPr>
+              <w:t xml:space="preserve"> state</w:t>
+            </w:r>
+          </w:p>
+          <w:p>
+            <w:pPr>
+              <w:pStyle w:val="a8"/>
+              <w:numPr>
+                <w:ilvl w:val="0"/>
+                <w:numId w:val="1"/>
+              </w:numPr>
+              <w:ind w:leftChars="0"/>
+              <w:rPr>
+                <w:rFonts w:ascii="Times New Roman" w:hAnsi="Times New Roman" w:cs="Times New Roman"/>
+              </w:rPr>
+            </w:pPr>
+            <w:r>
+              <w:rPr>
+                <w:rFonts w:ascii="Times New Roman" w:hAnsi="Times New Roman" w:cs="Times New Roman" w:hint="eastAsia"/>
+              </w:rPr>
+              <w:t xml:space="preserve">Output logic: </w:t>
+            </w:r>
+            <w:r>
+              <w:rPr>
+                <w:rFonts w:ascii="新細明體" w:eastAsia="新細明體" w:hAnsi="新細明體" w:cs="新細明體" w:hint="eastAsia"/>
+              </w:rPr>
+              <w:t>循序電路，根據</w:t>
+            </w:r>
+            <w:r>
+              <w:rPr>
+                <w:rFonts w:ascii="Times New Roman" w:hAnsi="Times New Roman" w:cs="Times New Roman" w:hint="eastAsia"/>
+              </w:rPr>
+              <w:t xml:space="preserve"> state </w:t>
+            </w:r>
+            <w:r>
+              <w:rPr>
+                <w:rFonts w:ascii="新細明體" w:eastAsia="新細明體" w:hAnsi="新細明體" w:cs="新細明體" w:hint="eastAsia"/>
+              </w:rPr>
+              <w:t>決定</w:t>
+            </w:r>
+            <w:r>
+              <w:rPr>
+                <w:rFonts w:ascii="Times New Roman" w:hAnsi="Times New Roman" w:cs="Times New Roman" w:hint="eastAsia"/>
+              </w:rPr>
+              <w:t xml:space="preserve"> output</w:t>
+            </w:r>
+          </w:p>
+          <w:p>
+            <w:pPr>
+              <w:pStyle w:val="a8"/>
+              <w:numPr>
+                <w:ilvl w:val="0"/>
+                <w:numId w:val="1"/>
+              </w:numPr>
+              <w:ind w:leftChars="0"/>
+              <w:rPr>
+                <w:rFonts w:ascii="Times New Roman" w:hAnsi="Times New Roman" w:cs="Times New Roman"/>
+              </w:rPr>
+            </w:pPr>
+            <w:r>
+              <w:rPr>
+                <w:rFonts w:ascii="Times New Roman" w:hAnsi="Times New Roman" w:cs="Times New Roman" w:hint="eastAsia"/>
+              </w:rPr>
+              <w:t>D</w:t>
+            </w:r>
+            <w:r>
+              <w:rPr>
+                <w:rFonts w:ascii="Times New Roman" w:hAnsi="Times New Roman" w:cs="Times New Roman" w:hint="eastAsia"/>
+              </w:rPr>
+              <w:t xml:space="preserve">atapath: </w:t>
+            </w:r>
+            <w:r>
+              <w:rPr>
+                <w:rFonts w:ascii="新細明體" w:eastAsia="新細明體" w:hAnsi="新細明體" w:cs="新細明體" w:hint="eastAsia"/>
+              </w:rPr>
+              <w:t>循序電路，根據</w:t>
+            </w:r>
+            <w:r>
+              <w:rPr>
+                <w:rFonts w:ascii="Times New Roman" w:hAnsi="Times New Roman" w:cs="Times New Roman" w:hint="eastAsia"/>
+              </w:rPr>
+              <w:t xml:space="preserve"> state</w:t>
+            </w:r>
+            <w:r>
+              <w:rPr>
+                <w:rFonts w:ascii="新細明體" w:eastAsia="新細明體" w:hAnsi="新細明體" w:cs="新細明體" w:hint="eastAsia"/>
+              </w:rPr>
+              <w:t>和</w:t>
+            </w:r>
+            <w:r>
+              <w:rPr>
+                <w:rFonts w:ascii="Times New Roman" w:hAnsi="Times New Roman" w:cs="Times New Roman" w:hint="eastAsia"/>
+              </w:rPr>
+              <w:t xml:space="preserve"> input </w:t>
+            </w:r>
+            <w:r>
+              <w:rPr>
+                <w:rFonts w:ascii="新細明體" w:eastAsia="新細明體" w:hAnsi="新細明體" w:cs="新細明體" w:hint="eastAsia"/>
+              </w:rPr>
+              <w:t>進行運算</w:t>
+            </w:r>
+            <w:r>
+              <w:rPr>
+                <w:rFonts w:ascii="Times New Roman" w:hAnsi="Times New Roman" w:cs="Times New Roman" w:hint="eastAsia"/>
+                <w:noProof/>
+              </w:rPr>
+              <w:lastRenderedPageBreak/>
+              <w:drawing>
+                <wp:inline distT="0" distB="0" distL="0" distR="0" wp14:anchorId="5BE47A48" wp14:editId="033AC7BF">
+                  <wp:extent cx="4708072" cy="1382774"/>
+                  <wp:effectExtent l="0" t="0" r="0" b="8255"/>
+                  <wp:docPr id="1906989038" name="圖片 2"/>
+                  <wp:cNvGraphicFramePr>
+                    <a:graphicFrameLocks xmlns:a="http://schemas.openxmlformats.org/drawingml/2006/main" noChangeAspect="1"/>
+                  </wp:cNvGraphicFramePr>
+                  <a:graphic xmlns:a="http://schemas.openxmlformats.org/drawingml/2006/main">
+                    <a:graphicData uri="http://schemas.openxmlformats.org/drawingml/2006/picture">
+                      <pic:pic xmlns:pic="http://schemas.openxmlformats.org/drawingml/2006/picture">
+                        <pic:nvPicPr>
+                          <pic:cNvPr id="0" name="Picture 2"/>
+                          <pic:cNvPicPr>
+                            <a:picLocks noChangeAspect="1" noChangeArrowheads="1"/>
+                          </pic:cNvPicPr>
+                        </pic:nvPicPr>
+                        <pic:blipFill>
+                          <a:blip r:embed="rId9">
+                            <a:extLst>
+                              <a:ext uri="{28A0092B-C50C-407E-A947-70E740481C1C}">
+                                <a14:useLocalDpi xmlns:a14="http://schemas.microsoft.com/office/drawing/2010/main" val="0"/>
+                              </a:ext>
+                            </a:extLst>
+                          </a:blip>
+                          <a:srcRect/>
+                          <a:stretch>
+                            <a:fillRect/>
+                          </a:stretch>
+                        </pic:blipFill>
+                        <pic:spPr bwMode="auto">
+                          <a:xfrm>
+                            <a:off x="0" y="0"/>
+                            <a:ext cx="4733915" cy="1390364"/>
+                          </a:xfrm>
+                          <a:prstGeom prst="rect">
+                            <a:avLst/>
+                          </a:prstGeom>
+                          <a:noFill/>
+                          <a:ln>
+                            <a:noFill/>
+                          </a:ln>
+                        </pic:spPr>
+                      </pic:pic>
+                    </a:graphicData>
+                  </a:graphic>
+                </wp:inline>
+              </w:drawing>
+            </w:r>
+          </w:p>
+          <w:p>
+            <w:pPr>
+              <w:pStyle w:val="a8"/>
+              <w:ind w:leftChars="0"/>
+              <w:rPr>
+                <w:rFonts w:ascii="新細明體" w:eastAsia="新細明體" w:hAnsi="新細明體" w:cs="新細明體"/>
+              </w:rPr>
+            </w:pPr>
+            <w:r>
+              <w:rPr>
+                <w:rFonts w:ascii="新細明體" w:eastAsia="新細明體" w:hAnsi="新細明體" w:cs="新細明體"/>
+              </w:rPr>
+              <w:t>L</w:t>
+            </w:r>
+            <w:r>
+              <w:rPr>
+                <w:rFonts w:ascii="新細明體" w:eastAsia="新細明體" w:hAnsi="新細明體" w:cs="新細明體" w:hint="eastAsia"/>
+              </w:rPr>
+              <w:t xml:space="preserve">oad 完 mat1 和 mat2，如果 mat1 和 mat2 無法相乘，就進到 </w:t>
+            </w:r>
+            <w:r>
+              <w:rPr>
+                <w:rFonts w:ascii="新細明體" w:eastAsia="新細明體" w:hAnsi="新細明體" w:cs="新細明體"/>
+              </w:rPr>
+              <w:t>I</w:t>
+            </w:r>
+            <w:r>
+              <w:rPr>
+                <w:rFonts w:ascii="新細明體" w:eastAsia="新細明體" w:hAnsi="新細明體" w:cs="新細明體" w:hint="eastAsia"/>
+              </w:rPr>
+              <w:t>llegal; 否則就到 MAT_MUL，</w:t>
+            </w:r>
+            <w:r>
+              <w:rPr>
+                <w:rFonts w:ascii="新細明體" w:eastAsia="新細明體" w:hAnsi="新細明體" w:cs="新細明體"/>
+              </w:rPr>
+              <w:t>M</w:t>
+            </w:r>
+            <w:r>
+              <w:rPr>
+                <w:rFonts w:ascii="新細明體" w:eastAsia="新細明體" w:hAnsi="新細明體" w:cs="新細明體" w:hint="eastAsia"/>
+              </w:rPr>
+              <w:t>AT_MUL 將一個 row 乘一個 col 拆成</w:t>
+            </w:r>
+            <w:proofErr w:type="spellStart"/>
+            <w:r>
+              <w:rPr>
+                <w:rFonts w:ascii="新細明體" w:eastAsia="新細明體" w:hAnsi="新細明體" w:cs="新細明體" w:hint="eastAsia"/>
+              </w:rPr>
+              <w:t>MAT</w:t>
+            </w:r>
+            <w:r>
+              <w:rPr>
+                <w:rFonts w:ascii="新細明體" w:eastAsia="新細明體" w:hAnsi="新細明體" w:cs="新細明體" w:hint="eastAsia"/>
+              </w:rPr>
+              <w:t>l</w:t>
+            </w:r>
+            <w:r>
+              <w:rPr>
+                <w:rFonts w:ascii="新細明體" w:eastAsia="新細明體" w:hAnsi="新細明體" w:cs="新細明體" w:hint="eastAsia"/>
+              </w:rPr>
+              <w:t>_COL</w:t>
+            </w:r>
+            <w:proofErr w:type="spellEnd"/>
+            <w:proofErr w:type="gramStart"/>
+            <w:r>
+              <w:rPr>
+                <w:rFonts w:ascii="新細明體" w:eastAsia="新細明體" w:hAnsi="新細明體" w:cs="新細明體" w:hint="eastAsia"/>
+              </w:rPr>
+              <w:t>個</w:t>
+            </w:r>
+            <w:proofErr w:type="gramEnd"/>
+            <w:r>
+              <w:rPr>
+                <w:rFonts w:ascii="新細明體" w:eastAsia="新細明體" w:hAnsi="新細明體" w:cs="新細明體" w:hint="eastAsia"/>
+              </w:rPr>
+              <w:t xml:space="preserve"> clock 完成，</w:t>
+            </w:r>
+            <w:r>
+              <w:rPr>
+                <w:rFonts w:ascii="新細明體" w:eastAsia="新細明體" w:hAnsi="新細明體" w:cs="新細明體" w:hint="eastAsia"/>
+              </w:rPr>
+              <w:t>即</w:t>
+            </w:r>
+            <w:r>
+              <w:rPr>
+                <w:rFonts w:ascii="新細明體" w:eastAsia="新細明體" w:hAnsi="新細明體" w:cs="新細明體" w:hint="eastAsia"/>
+              </w:rPr>
+              <w:t>每</w:t>
+            </w:r>
+            <w:proofErr w:type="gramStart"/>
+            <w:r>
+              <w:rPr>
+                <w:rFonts w:ascii="新細明體" w:eastAsia="新細明體" w:hAnsi="新細明體" w:cs="新細明體" w:hint="eastAsia"/>
+              </w:rPr>
+              <w:t>個</w:t>
+            </w:r>
+            <w:proofErr w:type="gramEnd"/>
+            <w:r>
+              <w:rPr>
+                <w:rFonts w:ascii="新細明體" w:eastAsia="新細明體" w:hAnsi="新細明體" w:cs="新細明體" w:hint="eastAsia"/>
+              </w:rPr>
+              <w:t xml:space="preserve"> clock </w:t>
+            </w:r>
+            <w:r>
+              <w:rPr>
+                <w:rFonts w:ascii="新細明體" w:eastAsia="新細明體" w:hAnsi="新細明體" w:cs="新細明體" w:hint="eastAsia"/>
+              </w:rPr>
+              <w:t>只做一次乘法。</w:t>
+            </w:r>
+          </w:p>
+          <w:p>
+            <w:pPr>
+              <w:pStyle w:val="a8"/>
+              <w:ind w:leftChars="0"/>
+              <w:rPr>
+                <w:rFonts w:ascii="新細明體" w:eastAsia="新細明體" w:hAnsi="新細明體" w:cs="新細明體"/>
+              </w:rPr>
+            </w:pPr>
+          </w:p>
+          <w:p>
+            <w:pPr>
+              <w:rPr>
+                <w:rFonts w:ascii="Times New Roman" w:eastAsiaTheme="minorEastAsia" w:hAnsi="Times New Roman" w:cs="Times New Roman" w:hint="eastAsia"/>
               </w:rPr>
             </w:pPr>
           </w:p>
@@ -849,6 +1537,7 @@
           <w:i/>
           <w:color w:val="FF0000"/>
         </w:rPr>
+        <w:lastRenderedPageBreak/>
         <w:t xml:space="preserve">Scoring = (Total logic elements + total memory bit + 9*embedded multiplier 9-bit element) </w:t>
       </w:r>
       <m:oMath>
@@ -932,6 +1621,127 @@
     </w:p>
   </w:footnote>
 </w:footnotes>
+</file>
+
+<file path=word/numbering.xml><?xml version="1.0" encoding="utf-8"?>
+<w:numbering xmlns:wpc="http://schemas.microsoft.com/office/word/2010/wordprocessingCanvas" xmlns:cx="http://schemas.microsoft.com/office/drawing/2014/chartex" xmlns:cx1="http://schemas.microsoft.com/office/drawing/2015/9/8/chartex" xmlns:cx2="http://schemas.microsoft.com/office/drawing/2015/10/21/chartex" xmlns:cx3="http://schemas.microsoft.com/office/drawing/2016/5/9/chartex" xmlns:cx4="http://schemas.microsoft.com/office/drawing/2016/5/10/chartex" xmlns:cx5="http://schemas.microsoft.com/office/drawing/2016/5/11/chartex" xmlns:cx6="http://schemas.microsoft.com/office/drawing/2016/5/12/chartex" xmlns:cx7="http://schemas.microsoft.com/office/drawing/2016/5/13/chartex" xmlns:cx8="http://schemas.microsoft.com/office/drawing/2016/5/14/chartex" xmlns:mc="http://schemas.openxmlformats.org/markup-compatibility/2006" xmlns:aink="http://schemas.microsoft.com/office/drawing/2016/ink" xmlns:am3d="http://schemas.microsoft.com/office/drawing/2017/model3d" xmlns:o="urn:schemas-microsoft-com:office:office" xmlns:oel="http://schemas.microsoft.com/office/2019/extlst" xmlns:r="http://schemas.openxmlformats.org/officeDocument/2006/relationships" xmlns:m="http://schemas.openxmlformats.org/officeDocument/2006/math" xmlns:v="urn:schemas-microsoft-com:vml" xmlns:wp14="http://schemas.microsoft.com/office/word/2010/wordprocessingDrawing" xmlns:wp="http://schemas.openxmlformats.org/drawingml/2006/wordprocessingDrawing" xmlns:w10="urn:schemas-microsoft-com:office:word" xmlns:w="http://schemas.openxmlformats.org/wordprocessingml/2006/main" xmlns:w14="http://schemas.microsoft.com/office/word/2010/wordml" xmlns:w15="http://schemas.microsoft.com/office/word/2012/wordml" xmlns:w16cex="http://schemas.microsoft.com/office/word/2018/wordml/cex" xmlns:w16cid="http://schemas.microsoft.com/office/word/2016/wordml/cid" xmlns:w16="http://schemas.microsoft.com/office/word/2018/wordml" xmlns:w16du="http://schemas.microsoft.com/office/word/2023/wordml/word16du" xmlns:w16sdtdh="http://schemas.microsoft.com/office/word/2020/wordml/sdtdatahash" xmlns:w16se="http://schemas.microsoft.com/office/word/2015/wordml/symex" xmlns:wpg="http://schemas.microsoft.com/office/word/2010/wordprocessingGroup" xmlns:wpi="http://schemas.microsoft.com/office/word/2010/wordprocessingInk" xmlns:wne="http://schemas.microsoft.com/office/word/2006/wordml" xmlns:wps="http://schemas.microsoft.com/office/word/2010/wordprocessingShape" mc:Ignorable="w14 w15 w16se w16cid w16 w16cex w16sdtdh w16du wp14">
+  <w:abstractNum w:abstractNumId="0" w15:restartNumberingAfterBreak="0">
+    <w:nsid w:val="27F4014B"/>
+    <w:multiLevelType w:val="hybridMultilevel"/>
+    <w:tmpl w:val="B026486E"/>
+    <w:lvl w:ilvl="0" w:tplc="04090001">
+      <w:start w:val="1"/>
+      <w:numFmt w:val="bullet"/>
+      <w:lvlText w:val=""/>
+      <w:lvlJc w:val="left"/>
+      <w:pPr>
+        <w:ind w:left="480" w:hanging="480"/>
+      </w:pPr>
+      <w:rPr>
+        <w:rFonts w:ascii="Wingdings" w:hAnsi="Wingdings" w:hint="default"/>
+      </w:rPr>
+    </w:lvl>
+    <w:lvl w:ilvl="1" w:tplc="04090003" w:tentative="1">
+      <w:start w:val="1"/>
+      <w:numFmt w:val="bullet"/>
+      <w:lvlText w:val=""/>
+      <w:lvlJc w:val="left"/>
+      <w:pPr>
+        <w:ind w:left="960" w:hanging="480"/>
+      </w:pPr>
+      <w:rPr>
+        <w:rFonts w:ascii="Wingdings" w:hAnsi="Wingdings" w:hint="default"/>
+      </w:rPr>
+    </w:lvl>
+    <w:lvl w:ilvl="2" w:tplc="04090005" w:tentative="1">
+      <w:start w:val="1"/>
+      <w:numFmt w:val="bullet"/>
+      <w:lvlText w:val=""/>
+      <w:lvlJc w:val="left"/>
+      <w:pPr>
+        <w:ind w:left="1440" w:hanging="480"/>
+      </w:pPr>
+      <w:rPr>
+        <w:rFonts w:ascii="Wingdings" w:hAnsi="Wingdings" w:hint="default"/>
+      </w:rPr>
+    </w:lvl>
+    <w:lvl w:ilvl="3" w:tplc="04090001" w:tentative="1">
+      <w:start w:val="1"/>
+      <w:numFmt w:val="bullet"/>
+      <w:lvlText w:val=""/>
+      <w:lvlJc w:val="left"/>
+      <w:pPr>
+        <w:ind w:left="1920" w:hanging="480"/>
+      </w:pPr>
+      <w:rPr>
+        <w:rFonts w:ascii="Wingdings" w:hAnsi="Wingdings" w:hint="default"/>
+      </w:rPr>
+    </w:lvl>
+    <w:lvl w:ilvl="4" w:tplc="04090003" w:tentative="1">
+      <w:start w:val="1"/>
+      <w:numFmt w:val="bullet"/>
+      <w:lvlText w:val=""/>
+      <w:lvlJc w:val="left"/>
+      <w:pPr>
+        <w:ind w:left="2400" w:hanging="480"/>
+      </w:pPr>
+      <w:rPr>
+        <w:rFonts w:ascii="Wingdings" w:hAnsi="Wingdings" w:hint="default"/>
+      </w:rPr>
+    </w:lvl>
+    <w:lvl w:ilvl="5" w:tplc="04090005" w:tentative="1">
+      <w:start w:val="1"/>
+      <w:numFmt w:val="bullet"/>
+      <w:lvlText w:val=""/>
+      <w:lvlJc w:val="left"/>
+      <w:pPr>
+        <w:ind w:left="2880" w:hanging="480"/>
+      </w:pPr>
+      <w:rPr>
+        <w:rFonts w:ascii="Wingdings" w:hAnsi="Wingdings" w:hint="default"/>
+      </w:rPr>
+    </w:lvl>
+    <w:lvl w:ilvl="6" w:tplc="04090001" w:tentative="1">
+      <w:start w:val="1"/>
+      <w:numFmt w:val="bullet"/>
+      <w:lvlText w:val=""/>
+      <w:lvlJc w:val="left"/>
+      <w:pPr>
+        <w:ind w:left="3360" w:hanging="480"/>
+      </w:pPr>
+      <w:rPr>
+        <w:rFonts w:ascii="Wingdings" w:hAnsi="Wingdings" w:hint="default"/>
+      </w:rPr>
+    </w:lvl>
+    <w:lvl w:ilvl="7" w:tplc="04090003" w:tentative="1">
+      <w:start w:val="1"/>
+      <w:numFmt w:val="bullet"/>
+      <w:lvlText w:val=""/>
+      <w:lvlJc w:val="left"/>
+      <w:pPr>
+        <w:ind w:left="3840" w:hanging="480"/>
+      </w:pPr>
+      <w:rPr>
+        <w:rFonts w:ascii="Wingdings" w:hAnsi="Wingdings" w:hint="default"/>
+      </w:rPr>
+    </w:lvl>
+    <w:lvl w:ilvl="8" w:tplc="04090005" w:tentative="1">
+      <w:start w:val="1"/>
+      <w:numFmt w:val="bullet"/>
+      <w:lvlText w:val=""/>
+      <w:lvlJc w:val="left"/>
+      <w:pPr>
+        <w:ind w:left="4320" w:hanging="480"/>
+      </w:pPr>
+      <w:rPr>
+        <w:rFonts w:ascii="Wingdings" w:hAnsi="Wingdings" w:hint="default"/>
+      </w:rPr>
+    </w:lvl>
+  </w:abstractNum>
+  <w:num w:numId="1" w16cid:durableId="76633601">
+    <w:abstractNumId w:val="0"/>
+  </w:num>
+</w:numbering>
 </file>
 
 <file path=word/styles.xml><?xml version="1.0" encoding="utf-8"?>
@@ -1441,6 +2251,16 @@
       <w:szCs w:val="20"/>
     </w:rPr>
   </w:style>
+  <w:style w:type="paragraph" w:styleId="a8">
+    <w:name w:val="List Paragraph"/>
+    <w:basedOn w:val="a"/>
+    <w:uiPriority w:val="34"/>
+    <w:qFormat/>
+    <w:rsid w:val="00580500"/>
+    <w:pPr>
+      <w:ind w:leftChars="200" w:left="480"/>
+    </w:pPr>
+  </w:style>
 </w:styles>
 </file>
 

</xml_diff>